<commit_message>
Templates para Documentação de Processos
</commit_message>
<xml_diff>
--- a/Guia para Documentação de Processo.docx
+++ b/Guia para Documentação de Processo.docx
@@ -1026,6 +1026,8 @@
           <w:sdtPr>
             <w:rPr>
               <w:rFonts w:eastAsia="Calibri" w:cs="Times New Roman"/>
+              <w:b w:val="0"/>
+              <w:bCs w:val="0"/>
               <w:sz w:val="22"/>
               <w:szCs w:val="22"/>
             </w:rPr>
@@ -1035,12 +1037,7 @@
               <w:docPartUnique/>
             </w:docPartObj>
           </w:sdtPr>
-          <w:sdtEndPr>
-            <w:rPr>
-              <w:b w:val="0"/>
-              <w:bCs w:val="0"/>
-            </w:rPr>
-          </w:sdtEndPr>
+          <w:sdtEndPr/>
           <w:sdtContent>
             <w:p>
               <w:pPr>
@@ -1086,7 +1083,7 @@
                 </w:rPr>
                 <w:fldChar w:fldCharType="separate"/>
               </w:r>
-              <w:hyperlink w:anchor="_Toc527448944" w:history="1">
+              <w:hyperlink w:anchor="_Toc527453069" w:history="1">
                 <w:r>
                   <w:rPr>
                     <w:rStyle w:val="Hyperlink"/>
@@ -1117,7 +1114,7 @@
                     <w:noProof/>
                     <w:webHidden/>
                   </w:rPr>
-                  <w:instrText xml:space="preserve"> PAGEREF _Toc527448944 \h </w:instrText>
+                  <w:instrText xml:space="preserve"> PAGEREF _Toc527453069 \h </w:instrText>
                 </w:r>
                 <w:r>
                   <w:rPr>
@@ -1164,14 +1161,14 @@
                   <w:lang w:eastAsia="pt-BR"/>
                 </w:rPr>
               </w:pPr>
-              <w:hyperlink w:anchor="_Toc527448945" w:history="1">
+              <w:hyperlink w:anchor="_Toc527453070" w:history="1">
                 <w:r>
                   <w:rPr>
                     <w:rStyle w:val="Hyperlink"/>
                     <w:rFonts w:ascii="Century Gothic" w:hAnsi="Century Gothic"/>
                     <w:noProof/>
                   </w:rPr>
-                  <w:t>Abordagem Inicial –  Briefing</w:t>
+                  <w:t>Abordag’em Inicial –  Briefing</w:t>
                 </w:r>
                 <w:r>
                   <w:rPr>
@@ -1195,7 +1192,7 @@
                     <w:noProof/>
                     <w:webHidden/>
                   </w:rPr>
-                  <w:instrText xml:space="preserve"> PAGEREF _Toc527448945 \h </w:instrText>
+                  <w:instrText xml:space="preserve"> PAGEREF _Toc527453070 \h </w:instrText>
                 </w:r>
                 <w:r>
                   <w:rPr>
@@ -1242,7 +1239,7 @@
                   <w:lang w:eastAsia="pt-BR"/>
                 </w:rPr>
               </w:pPr>
-              <w:hyperlink w:anchor="_Toc527448946" w:history="1">
+              <w:hyperlink w:anchor="_Toc527453071" w:history="1">
                 <w:r>
                   <w:rPr>
                     <w:rStyle w:val="Hyperlink"/>
@@ -1273,7 +1270,7 @@
                     <w:noProof/>
                     <w:webHidden/>
                   </w:rPr>
-                  <w:instrText xml:space="preserve"> PAGEREF _Toc527448946 \h </w:instrText>
+                  <w:instrText xml:space="preserve"> PAGEREF _Toc527453071 \h </w:instrText>
                 </w:r>
                 <w:r>
                   <w:rPr>
@@ -1320,7 +1317,7 @@
                   <w:lang w:eastAsia="pt-BR"/>
                 </w:rPr>
               </w:pPr>
-              <w:hyperlink w:anchor="_Toc527448947" w:history="1">
+              <w:hyperlink w:anchor="_Toc527453072" w:history="1">
                 <w:r>
                   <w:rPr>
                     <w:rStyle w:val="Hyperlink"/>
@@ -1351,7 +1348,7 @@
                     <w:noProof/>
                     <w:webHidden/>
                   </w:rPr>
-                  <w:instrText xml:space="preserve"> PAGEREF _Toc527448947 \h </w:instrText>
+                  <w:instrText xml:space="preserve"> PAGEREF _Toc527453072 \h </w:instrText>
                 </w:r>
                 <w:r>
                   <w:rPr>
@@ -1398,7 +1395,7 @@
                   <w:lang w:eastAsia="pt-BR"/>
                 </w:rPr>
               </w:pPr>
-              <w:hyperlink w:anchor="_Toc527448948" w:history="1">
+              <w:hyperlink w:anchor="_Toc527453073" w:history="1">
                 <w:r>
                   <w:rPr>
                     <w:rStyle w:val="Hyperlink"/>
@@ -1429,7 +1426,7 @@
                     <w:noProof/>
                     <w:webHidden/>
                   </w:rPr>
-                  <w:instrText xml:space="preserve"> PAGEREF _Toc527448948 \h </w:instrText>
+                  <w:instrText xml:space="preserve"> PAGEREF _Toc527453073 \h </w:instrText>
                 </w:r>
                 <w:r>
                   <w:rPr>
@@ -1476,7 +1473,7 @@
                   <w:lang w:eastAsia="pt-BR"/>
                 </w:rPr>
               </w:pPr>
-              <w:hyperlink w:anchor="_Toc527448949" w:history="1">
+              <w:hyperlink w:anchor="_Toc527453074" w:history="1">
                 <w:r>
                   <w:rPr>
                     <w:rStyle w:val="Hyperlink"/>
@@ -1507,7 +1504,7 @@
                     <w:noProof/>
                     <w:webHidden/>
                   </w:rPr>
-                  <w:instrText xml:space="preserve"> PAGEREF _Toc527448949 \h </w:instrText>
+                  <w:instrText xml:space="preserve"> PAGEREF _Toc527453074 \h </w:instrText>
                 </w:r>
                 <w:r>
                   <w:rPr>
@@ -1582,16 +1579,24 @@
         <w:tabs>
           <w:tab w:val="left" w:pos="2471"/>
         </w:tabs>
+        <w:rPr>
+          <w:u w:val="single"/>
+        </w:rPr>
       </w:pPr>
       <w:r>
         <w:tab/>
       </w:r>
+      <w:bookmarkStart w:id="0" w:name="_GoBack"/>
+      <w:bookmarkEnd w:id="0"/>
     </w:p>
     <w:p>
       <w:pPr>
         <w:tabs>
           <w:tab w:val="left" w:pos="2471"/>
         </w:tabs>
+        <w:rPr>
+          <w:rFonts w:ascii="Century Gothic" w:hAnsi="Century Gothic"/>
+        </w:rPr>
         <w:sectPr>
           <w:headerReference w:type="default" r:id="rId10"/>
           <w:pgSz w:w="11907" w:h="16839" w:code="9"/>
@@ -1601,6 +1606,9 @@
         </w:sectPr>
       </w:pPr>
       <w:r>
+        <w:rPr>
+          <w:rFonts w:ascii="Century Gothic" w:hAnsi="Century Gothic"/>
+        </w:rPr>
         <w:tab/>
       </w:r>
     </w:p>
@@ -1608,12 +1616,12 @@
       <w:pPr>
         <w:pStyle w:val="Ttulo1"/>
       </w:pPr>
-      <w:bookmarkStart w:id="0" w:name="_Toc527448944"/>
+      <w:bookmarkStart w:id="1" w:name="_Toc527453069"/>
       <w:r>
         <w:lastRenderedPageBreak/>
         <w:t>Introdução</w:t>
       </w:r>
-      <w:bookmarkEnd w:id="0"/>
+      <w:bookmarkEnd w:id="1"/>
     </w:p>
     <w:p>
       <w:pPr>
@@ -2033,6 +2041,66 @@
         </w:rPr>
         <w:t>: Utilizado para documentar as entregas parciais (ou final) do projeto ao Cliente, de modo a documentar também o Feedback para revisões ou alterações do artefato gerado.</w:t>
       </w:r>
+    </w:p>
+    <w:p>
+      <w:pPr>
+        <w:pStyle w:val="PargrafodaLista"/>
+        <w:rPr>
+          <w:rFonts w:ascii="Century Gothic" w:hAnsi="Century Gothic"/>
+          <w:sz w:val="24"/>
+          <w:szCs w:val="24"/>
+          <w:lang w:eastAsia="pt-BR"/>
+        </w:rPr>
+      </w:pPr>
+    </w:p>
+    <w:p>
+      <w:pPr>
+        <w:tabs>
+          <w:tab w:val="left" w:pos="1245"/>
+        </w:tabs>
+        <w:spacing w:after="0" w:line="240" w:lineRule="auto"/>
+        <w:rPr>
+          <w:rFonts w:ascii="Century Gothic" w:hAnsi="Century Gothic"/>
+          <w:sz w:val="24"/>
+          <w:szCs w:val="24"/>
+          <w:lang w:eastAsia="pt-BR"/>
+        </w:rPr>
+      </w:pPr>
+      <w:r>
+        <w:rPr>
+          <w:rFonts w:ascii="Century Gothic" w:hAnsi="Century Gothic"/>
+          <w:sz w:val="24"/>
+          <w:szCs w:val="24"/>
+          <w:lang w:eastAsia="pt-BR"/>
+        </w:rPr>
+        <w:t xml:space="preserve">Link no GitHub: </w:t>
+      </w:r>
+      <w:hyperlink r:id="rId11" w:history="1">
+        <w:r>
+          <w:rPr>
+            <w:rStyle w:val="Hyperlink"/>
+            <w:rFonts w:ascii="Century Gothic" w:hAnsi="Century Gothic"/>
+            <w:sz w:val="24"/>
+            <w:szCs w:val="24"/>
+            <w:lang w:eastAsia="pt-BR"/>
+          </w:rPr>
+          <w:t>https://github.com/giovanacgois/ProcessoDeSoftware</w:t>
+        </w:r>
+      </w:hyperlink>
+    </w:p>
+    <w:p>
+      <w:pPr>
+        <w:tabs>
+          <w:tab w:val="left" w:pos="1245"/>
+        </w:tabs>
+        <w:spacing w:after="0" w:line="240" w:lineRule="auto"/>
+        <w:rPr>
+          <w:rFonts w:ascii="Century Gothic" w:hAnsi="Century Gothic"/>
+          <w:sz w:val="24"/>
+          <w:szCs w:val="24"/>
+          <w:lang w:eastAsia="pt-BR"/>
+        </w:rPr>
+      </w:pPr>
     </w:p>
     <w:p>
       <w:pPr>
@@ -2078,7 +2146,7 @@
               <w:jc w:val="center"/>
               <w:outlineLvl w:val="0"/>
             </w:pPr>
-            <w:bookmarkStart w:id="1" w:name="_Toc527448945"/>
+            <w:bookmarkStart w:id="2" w:name="_Toc527453070"/>
             <w:r>
               <w:lastRenderedPageBreak/>
               <w:t xml:space="preserve">Abordagem Inicial </w:t>
@@ -2087,7 +2155,7 @@
             <w:r>
               <w:t>–  Briefing</w:t>
             </w:r>
-            <w:bookmarkEnd w:id="1"/>
+            <w:bookmarkEnd w:id="2"/>
             <w:proofErr w:type="gramEnd"/>
           </w:p>
         </w:tc>
@@ -2439,12 +2507,12 @@
               <w:jc w:val="center"/>
               <w:outlineLvl w:val="0"/>
             </w:pPr>
-            <w:bookmarkStart w:id="2" w:name="_Toc527448946"/>
+            <w:bookmarkStart w:id="3" w:name="_Toc527453071"/>
             <w:r>
               <w:lastRenderedPageBreak/>
               <w:t>Relatório de Levantamento de Requisitos</w:t>
             </w:r>
-            <w:bookmarkEnd w:id="2"/>
+            <w:bookmarkEnd w:id="3"/>
           </w:p>
         </w:tc>
       </w:tr>
@@ -3448,7 +3516,7 @@
               <w:jc w:val="center"/>
               <w:outlineLvl w:val="0"/>
             </w:pPr>
-            <w:bookmarkStart w:id="3" w:name="_Toc527448947"/>
+            <w:bookmarkStart w:id="4" w:name="_Toc527453072"/>
             <w:proofErr w:type="spellStart"/>
             <w:r>
               <w:lastRenderedPageBreak/>
@@ -3458,7 +3526,7 @@
             <w:r>
               <w:t xml:space="preserve"> Backlog</w:t>
             </w:r>
-            <w:bookmarkEnd w:id="3"/>
+            <w:bookmarkEnd w:id="4"/>
           </w:p>
         </w:tc>
       </w:tr>
@@ -4878,12 +4946,12 @@
               <w:jc w:val="center"/>
               <w:outlineLvl w:val="0"/>
             </w:pPr>
-            <w:bookmarkStart w:id="4" w:name="_Toc527448948"/>
+            <w:bookmarkStart w:id="5" w:name="_Toc527453073"/>
             <w:r>
               <w:lastRenderedPageBreak/>
               <w:t>Documento de Especificação do Projeto</w:t>
             </w:r>
-            <w:bookmarkEnd w:id="4"/>
+            <w:bookmarkEnd w:id="5"/>
           </w:p>
         </w:tc>
       </w:tr>
@@ -6434,7 +6502,7 @@
               <w:jc w:val="center"/>
               <w:outlineLvl w:val="0"/>
             </w:pPr>
-            <w:bookmarkStart w:id="5" w:name="_Toc527448949"/>
+            <w:bookmarkStart w:id="6" w:name="_Toc527453074"/>
             <w:r>
               <w:lastRenderedPageBreak/>
               <w:t xml:space="preserve">Relatório de </w:t>
@@ -6442,7 +6510,7 @@
             <w:r>
               <w:t>Acompanhamento, Entrega e Feedback</w:t>
             </w:r>
-            <w:bookmarkEnd w:id="5"/>
+            <w:bookmarkEnd w:id="6"/>
           </w:p>
         </w:tc>
       </w:tr>
@@ -6933,8 +7001,6 @@
             </w:pPr>
           </w:p>
         </w:tc>
-        <w:bookmarkStart w:id="6" w:name="_GoBack"/>
-        <w:bookmarkEnd w:id="6"/>
       </w:tr>
       <w:tr>
         <w:trPr>
@@ -8121,8 +8187,8 @@
       </w:pPr>
     </w:p>
     <w:sectPr>
-      <w:headerReference w:type="default" r:id="rId11"/>
-      <w:footerReference w:type="default" r:id="rId12"/>
+      <w:headerReference w:type="default" r:id="rId12"/>
+      <w:footerReference w:type="default" r:id="rId13"/>
       <w:pgSz w:w="11907" w:h="16839" w:code="9"/>
       <w:pgMar w:top="1134" w:right="1134" w:bottom="567" w:left="1134" w:header="0" w:footer="0" w:gutter="0"/>
       <w:cols w:space="708"/>
@@ -8161,6 +8227,7 @@
         <w:docPartUnique/>
       </w:docPartObj>
     </w:sdtPr>
+    <w:sdtEndPr/>
     <w:sdtContent>
       <w:p>
         <w:pPr>
@@ -12670,6 +12737,7 @@
   <w:style w:type="character" w:default="1" w:styleId="Fontepargpadro">
     <w:name w:val="Default Paragraph Font"/>
     <w:uiPriority w:val="1"/>
+    <w:semiHidden/>
     <w:unhideWhenUsed/>
   </w:style>
   <w:style w:type="table" w:default="1" w:styleId="Tabelanormal">
@@ -13607,6 +13675,18 @@
     <w:rsid w:val="000475BE"/>
     <w:rPr>
       <w:color w:val="808080"/>
+    </w:rPr>
+  </w:style>
+  <w:style w:type="character" w:styleId="MenoPendente">
+    <w:name w:val="Unresolved Mention"/>
+    <w:basedOn w:val="Fontepargpadro"/>
+    <w:uiPriority w:val="99"/>
+    <w:semiHidden/>
+    <w:unhideWhenUsed/>
+    <w:rsid w:val="00503284"/>
+    <w:rPr>
+      <w:color w:val="605E5C"/>
+      <w:shd w:val="clear" w:color="auto" w:fill="E1DFDD"/>
     </w:rPr>
   </w:style>
 </w:styles>
@@ -13919,7 +13999,7 @@
 </file>
 
 <file path=customXml/itemProps2.xml><?xml version="1.0" encoding="utf-8"?>
-<ds:datastoreItem xmlns:ds="http://schemas.openxmlformats.org/officeDocument/2006/customXml" ds:itemID="{556D82FF-766D-4B03-BAF9-C40DA6F0147C}">
+<ds:datastoreItem xmlns:ds="http://schemas.openxmlformats.org/officeDocument/2006/customXml" ds:itemID="{A7848D68-26A9-4D6C-9648-689484C9B747}">
   <ds:schemaRefs>
     <ds:schemaRef ds:uri="http://schemas.openxmlformats.org/officeDocument/2006/bibliography"/>
   </ds:schemaRefs>

</xml_diff>